<commit_message>
Documentation Done ... ish
</commit_message>
<xml_diff>
--- a/SD Project Documentation Model.docx
+++ b/SD Project Documentation Model.docx
@@ -1372,14 +1372,25 @@
         </w:rPr>
         <w:t>focuses on timetables where people don’t have a constant work program (</w:t>
       </w:r>
-      <w:r>
-        <w:rPr>
-          <w:rFonts w:ascii="Times New Roman" w:eastAsia="Times New Roman" w:hAnsi="Times New Roman" w:cs="Times New Roman"/>
-          <w:iCs/>
-          <w:sz w:val="24"/>
-          <w:szCs w:val="24"/>
-        </w:rPr>
-        <w:t>Eg. not</w:t>
+      <w:proofErr w:type="spellStart"/>
+      <w:r>
+        <w:rPr>
+          <w:rFonts w:ascii="Times New Roman" w:eastAsia="Times New Roman" w:hAnsi="Times New Roman" w:cs="Times New Roman"/>
+          <w:iCs/>
+          <w:sz w:val="24"/>
+          <w:szCs w:val="24"/>
+        </w:rPr>
+        <w:t>Eg.</w:t>
+      </w:r>
+      <w:proofErr w:type="spellEnd"/>
+      <w:r>
+        <w:rPr>
+          <w:rFonts w:ascii="Times New Roman" w:eastAsia="Times New Roman" w:hAnsi="Times New Roman" w:cs="Times New Roman"/>
+          <w:iCs/>
+          <w:sz w:val="24"/>
+          <w:szCs w:val="24"/>
+        </w:rPr>
+        <w:t xml:space="preserve"> not</w:t>
       </w:r>
       <w:r>
         <w:rPr>
@@ -1866,7 +1877,25 @@
           <w:sz w:val="24"/>
           <w:szCs w:val="24"/>
         </w:rPr>
-        <w:t>rival applications (like Planfy, Time Schedule App, Timetable maker, etc.)</w:t>
+        <w:t xml:space="preserve">rival applications (like </w:t>
+      </w:r>
+      <w:proofErr w:type="spellStart"/>
+      <w:r>
+        <w:rPr>
+          <w:rFonts w:ascii="Times New Roman" w:hAnsi="Times New Roman" w:cs="Times New Roman"/>
+          <w:sz w:val="24"/>
+          <w:szCs w:val="24"/>
+        </w:rPr>
+        <w:t>Planfy</w:t>
+      </w:r>
+      <w:proofErr w:type="spellEnd"/>
+      <w:r>
+        <w:rPr>
+          <w:rFonts w:ascii="Times New Roman" w:hAnsi="Times New Roman" w:cs="Times New Roman"/>
+          <w:sz w:val="24"/>
+          <w:szCs w:val="24"/>
+        </w:rPr>
+        <w:t>, Time Schedule App, Timetable maker, etc.)</w:t>
       </w:r>
     </w:p>
     <w:p>
@@ -2102,7 +2131,29 @@
           <w:sz w:val="24"/>
           <w:szCs w:val="24"/>
         </w:rPr>
-        <w:t xml:space="preserve">The input data is invalid, therefore the action fails, giving a pop up message and </w:t>
+        <w:t xml:space="preserve">The input data is </w:t>
+      </w:r>
+      <w:proofErr w:type="gramStart"/>
+      <w:r>
+        <w:rPr>
+          <w:rFonts w:ascii="Times New Roman" w:eastAsia="Times New Roman" w:hAnsi="Times New Roman" w:cs="Times New Roman"/>
+          <w:b/>
+          <w:iCs/>
+          <w:sz w:val="24"/>
+          <w:szCs w:val="24"/>
+        </w:rPr>
+        <w:t>invalid,</w:t>
+      </w:r>
+      <w:proofErr w:type="gramEnd"/>
+      <w:r>
+        <w:rPr>
+          <w:rFonts w:ascii="Times New Roman" w:eastAsia="Times New Roman" w:hAnsi="Times New Roman" w:cs="Times New Roman"/>
+          <w:b/>
+          <w:iCs/>
+          <w:sz w:val="24"/>
+          <w:szCs w:val="24"/>
+        </w:rPr>
+        <w:t xml:space="preserve"> therefore the action fails, giving a pop up message and </w:t>
       </w:r>
       <w:r>
         <w:rPr>
@@ -2925,211 +2976,10 @@
           <w:sz w:val="20"/>
           <w:szCs w:val="20"/>
         </w:rPr>
-        <w:t xml:space="preserve">&lt; Se va scrie o mica introducere./&gt; </w:t>
-      </w:r>
-    </w:p>
-    <w:p>
-      <w:pPr>
-        <w:pStyle w:val="Heading2"/>
-      </w:pPr>
-      <w:bookmarkStart w:id="7" w:name="_heading=h.3dy6vkm" w:colFirst="0" w:colLast="0"/>
-      <w:bookmarkEnd w:id="7"/>
-      <w:r>
-        <w:t>3.1 Conceptual architecture</w:t>
-      </w:r>
-    </w:p>
-    <w:p>
-      <w:pPr>
-        <w:rPr>
-          <w:color w:val="F79646" w:themeColor="accent6"/>
-        </w:rPr>
-      </w:pPr>
-    </w:p>
-    <w:p>
-      <w:pPr>
-        <w:rPr>
-          <w:rFonts w:ascii="Times New Roman" w:hAnsi="Times New Roman" w:cs="Times New Roman"/>
-          <w:color w:val="F79646" w:themeColor="accent6"/>
-          <w:sz w:val="24"/>
-          <w:szCs w:val="24"/>
-          <w:shd w:val="clear" w:color="auto" w:fill="FAF9F8"/>
-        </w:rPr>
-      </w:pPr>
-      <w:r>
-        <w:rPr>
-          <w:rFonts w:ascii="Times New Roman" w:hAnsi="Times New Roman" w:cs="Times New Roman"/>
-          <w:color w:val="F79646" w:themeColor="accent6"/>
-          <w:sz w:val="24"/>
-          <w:szCs w:val="24"/>
-          <w:shd w:val="clear" w:color="auto" w:fill="FAF9F8"/>
-        </w:rPr>
-        <w:t>d</w:t>
-      </w:r>
-      <w:r>
-        <w:rPr>
-          <w:rFonts w:ascii="Times New Roman" w:hAnsi="Times New Roman" w:cs="Times New Roman"/>
-          <w:color w:val="F79646" w:themeColor="accent6"/>
-          <w:sz w:val="24"/>
-          <w:szCs w:val="24"/>
-          <w:shd w:val="clear" w:color="auto" w:fill="FAF9F8"/>
-        </w:rPr>
-        <w:t>escription of the application’s architecture conceptually</w:t>
-      </w:r>
-    </w:p>
-    <w:p>
-      <w:pPr>
-        <w:rPr>
-          <w:rFonts w:ascii="Times New Roman" w:hAnsi="Times New Roman" w:cs="Times New Roman"/>
-          <w:sz w:val="24"/>
-          <w:szCs w:val="24"/>
-          <w:shd w:val="clear" w:color="auto" w:fill="FAF9F8"/>
-        </w:rPr>
-      </w:pPr>
-      <w:r>
-        <w:rPr>
-          <w:rFonts w:ascii="Times New Roman" w:hAnsi="Times New Roman" w:cs="Times New Roman"/>
-          <w:sz w:val="24"/>
-          <w:szCs w:val="24"/>
-          <w:shd w:val="clear" w:color="auto" w:fill="FAF9F8"/>
-        </w:rPr>
-        <w:t>T</w:t>
-      </w:r>
-      <w:r>
-        <w:rPr>
-          <w:rFonts w:ascii="Times New Roman" w:hAnsi="Times New Roman" w:cs="Times New Roman"/>
-          <w:sz w:val="24"/>
-          <w:szCs w:val="24"/>
-          <w:shd w:val="clear" w:color="auto" w:fill="FAF9F8"/>
-        </w:rPr>
-        <w:t xml:space="preserve">ype of application: </w:t>
-      </w:r>
-      <w:r>
-        <w:rPr>
-          <w:rFonts w:ascii="Times New Roman" w:hAnsi="Times New Roman" w:cs="Times New Roman"/>
-          <w:sz w:val="24"/>
-          <w:szCs w:val="24"/>
-          <w:shd w:val="clear" w:color="auto" w:fill="FAF9F8"/>
-        </w:rPr>
-        <w:t>W</w:t>
-      </w:r>
-      <w:r>
-        <w:rPr>
-          <w:rFonts w:ascii="Times New Roman" w:hAnsi="Times New Roman" w:cs="Times New Roman"/>
-          <w:sz w:val="24"/>
-          <w:szCs w:val="24"/>
-          <w:shd w:val="clear" w:color="auto" w:fill="FAF9F8"/>
-        </w:rPr>
-        <w:t>eb</w:t>
-      </w:r>
-    </w:p>
-    <w:p>
-      <w:pPr>
-        <w:rPr>
-          <w:rFonts w:ascii="Times New Roman" w:hAnsi="Times New Roman" w:cs="Times New Roman"/>
-          <w:sz w:val="24"/>
-          <w:szCs w:val="24"/>
-          <w:shd w:val="clear" w:color="auto" w:fill="FAF9F8"/>
-        </w:rPr>
-      </w:pPr>
-      <w:r>
-        <w:rPr>
-          <w:rFonts w:ascii="Times New Roman" w:hAnsi="Times New Roman" w:cs="Times New Roman"/>
-          <w:sz w:val="24"/>
-          <w:szCs w:val="24"/>
-          <w:shd w:val="clear" w:color="auto" w:fill="FAF9F8"/>
-        </w:rPr>
-        <w:t>A</w:t>
-      </w:r>
-      <w:r>
-        <w:rPr>
-          <w:rFonts w:ascii="Times New Roman" w:hAnsi="Times New Roman" w:cs="Times New Roman"/>
-          <w:sz w:val="24"/>
-          <w:szCs w:val="24"/>
-          <w:shd w:val="clear" w:color="auto" w:fill="FAF9F8"/>
-        </w:rPr>
-        <w:t xml:space="preserve">rchitecture: </w:t>
-      </w:r>
-      <w:r>
-        <w:rPr>
-          <w:rFonts w:ascii="Times New Roman" w:hAnsi="Times New Roman" w:cs="Times New Roman"/>
-          <w:sz w:val="24"/>
-          <w:szCs w:val="24"/>
-          <w:shd w:val="clear" w:color="auto" w:fill="FAF9F8"/>
-        </w:rPr>
-        <w:t>Client-Server</w:t>
-      </w:r>
-    </w:p>
-    <w:p>
-      <w:pPr>
-        <w:rPr>
-          <w:rFonts w:ascii="Times New Roman" w:hAnsi="Times New Roman" w:cs="Times New Roman"/>
-          <w:sz w:val="24"/>
-          <w:szCs w:val="24"/>
-          <w:shd w:val="clear" w:color="auto" w:fill="FAF9F8"/>
-        </w:rPr>
-      </w:pPr>
-      <w:r>
-        <w:rPr>
-          <w:rFonts w:ascii="Times New Roman" w:hAnsi="Times New Roman" w:cs="Times New Roman"/>
-          <w:sz w:val="24"/>
-          <w:szCs w:val="24"/>
-          <w:shd w:val="clear" w:color="auto" w:fill="FAF9F8"/>
-        </w:rPr>
-        <w:tab/>
-        <w:t>The database contains 3 main tables: user, activity and timetable. The user table stores the information about a user, like their name, qualification and username. The activity table stores all possible activities and their details.</w:t>
-      </w:r>
-      <w:r>
-        <w:rPr>
-          <w:rFonts w:ascii="Times New Roman" w:hAnsi="Times New Roman" w:cs="Times New Roman"/>
-          <w:sz w:val="24"/>
-          <w:szCs w:val="24"/>
-          <w:shd w:val="clear" w:color="auto" w:fill="FAF9F8"/>
-        </w:rPr>
-        <w:t xml:space="preserve"> The timetable table contains pairs of users and activities, signifying the segment of a user’s timetable and the single activity executed in the chosen time interval of the given day. If you take all entries belonging to one user from this table, you should get the full timetable for this user. Additionally, some helper tables are present, like the </w:t>
-      </w:r>
-      <w:r>
-        <w:rPr>
-          <w:rFonts w:ascii="Times New Roman" w:hAnsi="Times New Roman" w:cs="Times New Roman"/>
-          <w:sz w:val="24"/>
-          <w:szCs w:val="24"/>
-          <w:shd w:val="clear" w:color="auto" w:fill="FAF9F8"/>
-        </w:rPr>
-        <w:t>day table and qualification table that are there just for good database practices. The activity_day table is a many-to-many connection table.</w:t>
-      </w:r>
-    </w:p>
-    <w:p>
-      <w:pPr>
-        <w:ind w:firstLine="720"/>
-        <w:rPr>
-          <w:rFonts w:ascii="Times New Roman" w:hAnsi="Times New Roman" w:cs="Times New Roman"/>
-          <w:sz w:val="24"/>
-          <w:szCs w:val="24"/>
-        </w:rPr>
-      </w:pPr>
-      <w:r>
-        <w:rPr>
-          <w:rFonts w:ascii="Times New Roman" w:hAnsi="Times New Roman" w:cs="Times New Roman"/>
-          <w:sz w:val="24"/>
-          <w:szCs w:val="24"/>
-          <w:shd w:val="clear" w:color="auto" w:fill="FAF9F8"/>
-        </w:rPr>
-        <w:t>The Client-Server architecture is useful in my implementation because there are a lot of users and only one administrator, taking the form of many clients, with one main server that ties them all together. On the client side, the users can provide input, while on the server side, the administrator can manage that data and send appropriate responses back.</w:t>
-      </w:r>
-    </w:p>
-    <w:p>
-      <w:pPr>
-        <w:pStyle w:val="Heading2"/>
-      </w:pPr>
-      <w:bookmarkStart w:id="8" w:name="_heading=h.1t3h5sf" w:colFirst="0" w:colLast="0"/>
-      <w:bookmarkEnd w:id="8"/>
-      <w:r>
-        <w:t>3.2 Package diagram</w:t>
-      </w:r>
-    </w:p>
-    <w:p/>
-    <w:p>
-      <w:pPr>
-        <w:ind w:firstLine="720"/>
+        <w:t xml:space="preserve">&lt; Se </w:t>
+      </w:r>
+      <w:proofErr w:type="spellStart"/>
+      <w:r>
         <w:rPr>
           <w:rFonts w:ascii="Times New Roman" w:eastAsia="Times New Roman" w:hAnsi="Times New Roman" w:cs="Times New Roman"/>
           <w:i/>
@@ -3137,7 +2987,9 @@
           <w:sz w:val="20"/>
           <w:szCs w:val="20"/>
         </w:rPr>
-      </w:pPr>
+        <w:t>va</w:t>
+      </w:r>
+      <w:proofErr w:type="spellEnd"/>
       <w:r>
         <w:rPr>
           <w:rFonts w:ascii="Times New Roman" w:eastAsia="Times New Roman" w:hAnsi="Times New Roman" w:cs="Times New Roman"/>
@@ -3146,12 +2998,10 @@
           <w:sz w:val="20"/>
           <w:szCs w:val="20"/>
         </w:rPr>
-        <w:t xml:space="preserve">&lt; (Package Diagram)/&gt; </w:t>
-      </w:r>
-    </w:p>
-    <w:p>
-      <w:pPr>
-        <w:ind w:firstLine="720"/>
+        <w:t xml:space="preserve"> </w:t>
+      </w:r>
+      <w:proofErr w:type="spellStart"/>
+      <w:r>
         <w:rPr>
           <w:rFonts w:ascii="Times New Roman" w:eastAsia="Times New Roman" w:hAnsi="Times New Roman" w:cs="Times New Roman"/>
           <w:i/>
@@ -3159,11 +3009,10 @@
           <w:sz w:val="20"/>
           <w:szCs w:val="20"/>
         </w:rPr>
-      </w:pPr>
-    </w:p>
-    <w:p>
-      <w:pPr>
-        <w:ind w:firstLine="720"/>
+        <w:t>scrie</w:t>
+      </w:r>
+      <w:proofErr w:type="spellEnd"/>
+      <w:r>
         <w:rPr>
           <w:rFonts w:ascii="Times New Roman" w:eastAsia="Times New Roman" w:hAnsi="Times New Roman" w:cs="Times New Roman"/>
           <w:i/>
@@ -3171,30 +3020,11 @@
           <w:sz w:val="20"/>
           <w:szCs w:val="20"/>
         </w:rPr>
-      </w:pPr>
-    </w:p>
-    <w:p>
-      <w:pPr>
-        <w:rPr>
-          <w:rFonts w:ascii="Times New Roman" w:eastAsia="Times New Roman" w:hAnsi="Times New Roman" w:cs="Times New Roman"/>
-        </w:rPr>
-      </w:pPr>
-    </w:p>
-    <w:p>
-      <w:pPr>
-        <w:pStyle w:val="Heading2"/>
-      </w:pPr>
-      <w:bookmarkStart w:id="9" w:name="_heading=h.4d34og8" w:colFirst="0" w:colLast="0"/>
-      <w:bookmarkEnd w:id="9"/>
-      <w:r>
-        <w:lastRenderedPageBreak/>
-        <w:t>3.3 Class diagram</w:t>
-      </w:r>
-    </w:p>
-    <w:p/>
-    <w:p>
-      <w:pPr>
-        <w:ind w:firstLine="720"/>
+        <w:t xml:space="preserve"> o mica </w:t>
+      </w:r>
+      <w:proofErr w:type="spellStart"/>
+      <w:proofErr w:type="gramStart"/>
+      <w:r>
         <w:rPr>
           <w:rFonts w:ascii="Times New Roman" w:eastAsia="Times New Roman" w:hAnsi="Times New Roman" w:cs="Times New Roman"/>
           <w:i/>
@@ -3202,7 +3032,9 @@
           <w:sz w:val="20"/>
           <w:szCs w:val="20"/>
         </w:rPr>
-      </w:pPr>
+        <w:t>introducere</w:t>
+      </w:r>
+      <w:proofErr w:type="spellEnd"/>
       <w:r>
         <w:rPr>
           <w:rFonts w:ascii="Times New Roman" w:eastAsia="Times New Roman" w:hAnsi="Times New Roman" w:cs="Times New Roman"/>
@@ -3211,62 +3043,260 @@
           <w:sz w:val="20"/>
           <w:szCs w:val="20"/>
         </w:rPr>
-        <w:t xml:space="preserve">&lt; (Class Diagram)/&gt; </w:t>
-      </w:r>
-    </w:p>
-    <w:p>
-      <w:pPr>
-        <w:rPr>
-          <w:rFonts w:ascii="Times New Roman" w:eastAsia="Times New Roman" w:hAnsi="Times New Roman" w:cs="Times New Roman"/>
-        </w:rPr>
-      </w:pPr>
-    </w:p>
-    <w:p>
-      <w:pPr>
-        <w:rPr>
-          <w:rFonts w:ascii="Times New Roman" w:eastAsia="Times New Roman" w:hAnsi="Times New Roman" w:cs="Times New Roman"/>
-        </w:rPr>
-      </w:pPr>
-    </w:p>
-    <w:p>
-      <w:pPr>
-        <w:rPr>
-          <w:rFonts w:ascii="Times New Roman" w:eastAsia="Times New Roman" w:hAnsi="Times New Roman" w:cs="Times New Roman"/>
-        </w:rPr>
-      </w:pPr>
-      <w:r>
-        <w:rPr>
-          <w:rFonts w:ascii="Times New Roman" w:eastAsia="Times New Roman" w:hAnsi="Times New Roman" w:cs="Times New Roman"/>
-        </w:rPr>
-        <w:br w:type="page"/>
+        <w:t>./</w:t>
+      </w:r>
+      <w:proofErr w:type="gramEnd"/>
+      <w:r>
+        <w:rPr>
+          <w:rFonts w:ascii="Times New Roman" w:eastAsia="Times New Roman" w:hAnsi="Times New Roman" w:cs="Times New Roman"/>
+          <w:i/>
+          <w:color w:val="FF0000"/>
+          <w:sz w:val="20"/>
+          <w:szCs w:val="20"/>
+        </w:rPr>
+        <w:t xml:space="preserve">&gt; </w:t>
       </w:r>
     </w:p>
     <w:p>
       <w:pPr>
         <w:pStyle w:val="Heading2"/>
       </w:pPr>
-      <w:bookmarkStart w:id="10" w:name="_heading=h.2s8eyo1" w:colFirst="0" w:colLast="0"/>
-      <w:bookmarkEnd w:id="10"/>
-      <w:r>
+      <w:bookmarkStart w:id="7" w:name="_heading=h.3dy6vkm" w:colFirst="0" w:colLast="0"/>
+      <w:bookmarkEnd w:id="7"/>
+      <w:r>
+        <w:t>3.1 Conceptual architecture</w:t>
+      </w:r>
+    </w:p>
+    <w:p>
+      <w:pPr>
+        <w:rPr>
+          <w:color w:val="F79646" w:themeColor="accent6"/>
+        </w:rPr>
+      </w:pPr>
+    </w:p>
+    <w:p>
+      <w:pPr>
+        <w:rPr>
+          <w:rFonts w:ascii="Times New Roman" w:hAnsi="Times New Roman" w:cs="Times New Roman"/>
+          <w:color w:val="F79646" w:themeColor="accent6"/>
+          <w:sz w:val="24"/>
+          <w:szCs w:val="24"/>
+          <w:shd w:val="clear" w:color="auto" w:fill="FAF9F8"/>
+        </w:rPr>
+      </w:pPr>
+      <w:r>
+        <w:rPr>
+          <w:rFonts w:ascii="Times New Roman" w:hAnsi="Times New Roman" w:cs="Times New Roman"/>
+          <w:color w:val="F79646" w:themeColor="accent6"/>
+          <w:sz w:val="24"/>
+          <w:szCs w:val="24"/>
+          <w:shd w:val="clear" w:color="auto" w:fill="FAF9F8"/>
+        </w:rPr>
+        <w:t>d</w:t>
+      </w:r>
+      <w:r>
+        <w:rPr>
+          <w:rFonts w:ascii="Times New Roman" w:hAnsi="Times New Roman" w:cs="Times New Roman"/>
+          <w:color w:val="F79646" w:themeColor="accent6"/>
+          <w:sz w:val="24"/>
+          <w:szCs w:val="24"/>
+          <w:shd w:val="clear" w:color="auto" w:fill="FAF9F8"/>
+        </w:rPr>
+        <w:t>escription of the application’s architecture conceptually</w:t>
+      </w:r>
+    </w:p>
+    <w:p>
+      <w:pPr>
+        <w:rPr>
+          <w:rFonts w:ascii="Times New Roman" w:hAnsi="Times New Roman" w:cs="Times New Roman"/>
+          <w:sz w:val="24"/>
+          <w:szCs w:val="24"/>
+          <w:shd w:val="clear" w:color="auto" w:fill="FAF9F8"/>
+        </w:rPr>
+      </w:pPr>
+      <w:r>
+        <w:rPr>
+          <w:rFonts w:ascii="Times New Roman" w:hAnsi="Times New Roman" w:cs="Times New Roman"/>
+          <w:sz w:val="24"/>
+          <w:szCs w:val="24"/>
+          <w:shd w:val="clear" w:color="auto" w:fill="FAF9F8"/>
+        </w:rPr>
+        <w:t>T</w:t>
+      </w:r>
+      <w:r>
+        <w:rPr>
+          <w:rFonts w:ascii="Times New Roman" w:hAnsi="Times New Roman" w:cs="Times New Roman"/>
+          <w:sz w:val="24"/>
+          <w:szCs w:val="24"/>
+          <w:shd w:val="clear" w:color="auto" w:fill="FAF9F8"/>
+        </w:rPr>
+        <w:t xml:space="preserve">ype of application: </w:t>
+      </w:r>
+      <w:r>
+        <w:rPr>
+          <w:rFonts w:ascii="Times New Roman" w:hAnsi="Times New Roman" w:cs="Times New Roman"/>
+          <w:sz w:val="24"/>
+          <w:szCs w:val="24"/>
+          <w:shd w:val="clear" w:color="auto" w:fill="FAF9F8"/>
+        </w:rPr>
+        <w:t>W</w:t>
+      </w:r>
+      <w:r>
+        <w:rPr>
+          <w:rFonts w:ascii="Times New Roman" w:hAnsi="Times New Roman" w:cs="Times New Roman"/>
+          <w:sz w:val="24"/>
+          <w:szCs w:val="24"/>
+          <w:shd w:val="clear" w:color="auto" w:fill="FAF9F8"/>
+        </w:rPr>
+        <w:t>eb</w:t>
+      </w:r>
+    </w:p>
+    <w:p>
+      <w:pPr>
+        <w:rPr>
+          <w:rFonts w:ascii="Times New Roman" w:hAnsi="Times New Roman" w:cs="Times New Roman"/>
+          <w:sz w:val="24"/>
+          <w:szCs w:val="24"/>
+          <w:shd w:val="clear" w:color="auto" w:fill="FAF9F8"/>
+        </w:rPr>
+      </w:pPr>
+      <w:r>
+        <w:rPr>
+          <w:rFonts w:ascii="Times New Roman" w:hAnsi="Times New Roman" w:cs="Times New Roman"/>
+          <w:sz w:val="24"/>
+          <w:szCs w:val="24"/>
+          <w:shd w:val="clear" w:color="auto" w:fill="FAF9F8"/>
+        </w:rPr>
+        <w:t>A</w:t>
+      </w:r>
+      <w:r>
+        <w:rPr>
+          <w:rFonts w:ascii="Times New Roman" w:hAnsi="Times New Roman" w:cs="Times New Roman"/>
+          <w:sz w:val="24"/>
+          <w:szCs w:val="24"/>
+          <w:shd w:val="clear" w:color="auto" w:fill="FAF9F8"/>
+        </w:rPr>
+        <w:t xml:space="preserve">rchitecture: </w:t>
+      </w:r>
+      <w:r>
+        <w:rPr>
+          <w:rFonts w:ascii="Times New Roman" w:hAnsi="Times New Roman" w:cs="Times New Roman"/>
+          <w:sz w:val="24"/>
+          <w:szCs w:val="24"/>
+          <w:shd w:val="clear" w:color="auto" w:fill="FAF9F8"/>
+        </w:rPr>
+        <w:t>Client-Server</w:t>
+      </w:r>
+    </w:p>
+    <w:p>
+      <w:pPr>
+        <w:rPr>
+          <w:rFonts w:ascii="Times New Roman" w:hAnsi="Times New Roman" w:cs="Times New Roman"/>
+          <w:sz w:val="24"/>
+          <w:szCs w:val="24"/>
+          <w:shd w:val="clear" w:color="auto" w:fill="FAF9F8"/>
+        </w:rPr>
+      </w:pPr>
+      <w:r>
+        <w:rPr>
+          <w:rFonts w:ascii="Times New Roman" w:hAnsi="Times New Roman" w:cs="Times New Roman"/>
+          <w:sz w:val="24"/>
+          <w:szCs w:val="24"/>
+          <w:shd w:val="clear" w:color="auto" w:fill="FAF9F8"/>
+        </w:rPr>
+        <w:tab/>
+        <w:t>The database contains 3 main tables: user, activity and timetable. The user table stores the information about a user, like their name, qualification and username. The activity table stores all possible activities and their details.</w:t>
+      </w:r>
+      <w:r>
+        <w:rPr>
+          <w:rFonts w:ascii="Times New Roman" w:hAnsi="Times New Roman" w:cs="Times New Roman"/>
+          <w:sz w:val="24"/>
+          <w:szCs w:val="24"/>
+          <w:shd w:val="clear" w:color="auto" w:fill="FAF9F8"/>
+        </w:rPr>
+        <w:t xml:space="preserve"> The timetable table contains pairs of users and activities, signifying the segment of a user’s timetable and the single activity executed in the chosen time interval of the given day. If you take all entries belonging to one user from this table, you should get the full timetable for this user. Additionally, some helper tables are present, like the </w:t>
+      </w:r>
+      <w:r>
+        <w:rPr>
+          <w:rFonts w:ascii="Times New Roman" w:hAnsi="Times New Roman" w:cs="Times New Roman"/>
+          <w:sz w:val="24"/>
+          <w:szCs w:val="24"/>
+          <w:shd w:val="clear" w:color="auto" w:fill="FAF9F8"/>
+        </w:rPr>
+        <w:t xml:space="preserve">day table and qualification table that are there just for good database practices. The </w:t>
+      </w:r>
+      <w:proofErr w:type="spellStart"/>
+      <w:r>
+        <w:rPr>
+          <w:rFonts w:ascii="Times New Roman" w:hAnsi="Times New Roman" w:cs="Times New Roman"/>
+          <w:sz w:val="24"/>
+          <w:szCs w:val="24"/>
+          <w:shd w:val="clear" w:color="auto" w:fill="FAF9F8"/>
+        </w:rPr>
+        <w:t>activity_day</w:t>
+      </w:r>
+      <w:proofErr w:type="spellEnd"/>
+      <w:r>
+        <w:rPr>
+          <w:rFonts w:ascii="Times New Roman" w:hAnsi="Times New Roman" w:cs="Times New Roman"/>
+          <w:sz w:val="24"/>
+          <w:szCs w:val="24"/>
+          <w:shd w:val="clear" w:color="auto" w:fill="FAF9F8"/>
+        </w:rPr>
+        <w:t xml:space="preserve"> table is a many-to-many connection table.</w:t>
+      </w:r>
+    </w:p>
+    <w:p>
+      <w:pPr>
+        <w:ind w:firstLine="720"/>
+        <w:rPr>
+          <w:rFonts w:ascii="Times New Roman" w:hAnsi="Times New Roman" w:cs="Times New Roman"/>
+          <w:sz w:val="24"/>
+          <w:szCs w:val="24"/>
+        </w:rPr>
+      </w:pPr>
+      <w:r>
+        <w:rPr>
+          <w:rFonts w:ascii="Times New Roman" w:hAnsi="Times New Roman" w:cs="Times New Roman"/>
+          <w:sz w:val="24"/>
+          <w:szCs w:val="24"/>
+          <w:shd w:val="clear" w:color="auto" w:fill="FAF9F8"/>
+        </w:rPr>
+        <w:t>The Client-Server architecture is useful in my implementation because there are a lot of users and only one administrator, taking the form of many clients, with one main server that ties them all together. On the client side, the users can provide input, while on the server side, the administrator can manage that data and send appropriate responses back.</w:t>
+      </w:r>
+    </w:p>
+    <w:p>
+      <w:pPr>
+        <w:pStyle w:val="Heading2"/>
+      </w:pPr>
+      <w:bookmarkStart w:id="8" w:name="_heading=h.1t3h5sf" w:colFirst="0" w:colLast="0"/>
+      <w:bookmarkEnd w:id="8"/>
+      <w:r>
+        <w:t>3.2 Package diagram</w:t>
+      </w:r>
+    </w:p>
+    <w:p/>
+    <w:p>
+      <w:pPr>
+        <w:ind w:firstLine="720"/>
+        <w:rPr>
+          <w:rFonts w:ascii="Times New Roman" w:eastAsia="Times New Roman" w:hAnsi="Times New Roman" w:cs="Times New Roman"/>
+          <w:i/>
+          <w:color w:val="FF0000"/>
+          <w:sz w:val="20"/>
+          <w:szCs w:val="20"/>
+        </w:rPr>
+      </w:pPr>
+      <w:r>
+        <w:rPr>
+          <w:noProof/>
+        </w:rPr>
         <w:lastRenderedPageBreak/>
-        <w:t>3.4 Database (E-R/Data model) diagram</w:t>
-      </w:r>
-    </w:p>
-    <w:p>
-      <w:pPr>
-        <w:pStyle w:val="Heading2"/>
-      </w:pPr>
-      <w:bookmarkStart w:id="11" w:name="_heading=h.17dp8vu" w:colFirst="0" w:colLast="0"/>
-      <w:bookmarkEnd w:id="11"/>
-      <w:r>
-        <w:rPr>
-          <w:noProof/>
-        </w:rPr>
         <w:drawing>
-          <wp:inline distT="0" distB="0" distL="0" distR="0" wp14:anchorId="4653D05A" wp14:editId="3BC8DFA3">
-            <wp:extent cx="4693920" cy="5652763"/>
-            <wp:effectExtent l="0" t="0" r="0" b="5715"/>
-            <wp:docPr id="2" name="Picture 2"/>
+          <wp:inline distT="0" distB="0" distL="0" distR="0" wp14:anchorId="1E1F0EB0" wp14:editId="67A46492">
+            <wp:extent cx="5943600" cy="3856990"/>
+            <wp:effectExtent l="0" t="0" r="0" b="0"/>
+            <wp:docPr id="7" name="Picture 7"/>
             <wp:cNvGraphicFramePr>
               <a:graphicFrameLocks xmlns:a="http://schemas.openxmlformats.org/drawingml/2006/main" noChangeAspect="1"/>
             </wp:cNvGraphicFramePr>
@@ -3286,6 +3316,174 @@
                   <pic:spPr>
                     <a:xfrm>
                       <a:off x="0" y="0"/>
+                      <a:ext cx="5943600" cy="3856990"/>
+                    </a:xfrm>
+                    <a:prstGeom prst="rect">
+                      <a:avLst/>
+                    </a:prstGeom>
+                  </pic:spPr>
+                </pic:pic>
+              </a:graphicData>
+            </a:graphic>
+          </wp:inline>
+        </w:drawing>
+      </w:r>
+    </w:p>
+    <w:p>
+      <w:pPr>
+        <w:ind w:firstLine="720"/>
+        <w:rPr>
+          <w:rFonts w:ascii="Times New Roman" w:eastAsia="Times New Roman" w:hAnsi="Times New Roman" w:cs="Times New Roman"/>
+          <w:i/>
+          <w:color w:val="FF0000"/>
+          <w:sz w:val="20"/>
+          <w:szCs w:val="20"/>
+        </w:rPr>
+      </w:pPr>
+    </w:p>
+    <w:p>
+      <w:pPr>
+        <w:rPr>
+          <w:rFonts w:ascii="Times New Roman" w:eastAsia="Times New Roman" w:hAnsi="Times New Roman" w:cs="Times New Roman"/>
+        </w:rPr>
+      </w:pPr>
+      <w:r>
+        <w:rPr>
+          <w:rFonts w:ascii="Times New Roman" w:eastAsia="Times New Roman" w:hAnsi="Times New Roman" w:cs="Times New Roman"/>
+        </w:rPr>
+        <w:br w:type="page"/>
+      </w:r>
+    </w:p>
+    <w:p>
+      <w:pPr>
+        <w:rPr>
+          <w:rFonts w:ascii="Times New Roman" w:eastAsia="Times New Roman" w:hAnsi="Times New Roman" w:cs="Times New Roman"/>
+        </w:rPr>
+      </w:pPr>
+    </w:p>
+    <w:p>
+      <w:pPr>
+        <w:pStyle w:val="Heading2"/>
+      </w:pPr>
+      <w:bookmarkStart w:id="9" w:name="_heading=h.4d34og8" w:colFirst="0" w:colLast="0"/>
+      <w:bookmarkEnd w:id="9"/>
+      <w:r>
+        <w:t>3.3 Class diagram</w:t>
+      </w:r>
+    </w:p>
+    <w:p/>
+    <w:p>
+      <w:pPr>
+        <w:rPr>
+          <w:rFonts w:ascii="Times New Roman" w:eastAsia="Times New Roman" w:hAnsi="Times New Roman" w:cs="Times New Roman"/>
+        </w:rPr>
+      </w:pPr>
+      <w:r>
+        <w:rPr>
+          <w:noProof/>
+        </w:rPr>
+        <w:drawing>
+          <wp:inline distT="0" distB="0" distL="0" distR="0" wp14:anchorId="739B67BA" wp14:editId="6AD5E60E">
+            <wp:extent cx="5943600" cy="2496820"/>
+            <wp:effectExtent l="0" t="0" r="0" b="0"/>
+            <wp:docPr id="8" name="Picture 8"/>
+            <wp:cNvGraphicFramePr>
+              <a:graphicFrameLocks xmlns:a="http://schemas.openxmlformats.org/drawingml/2006/main" noChangeAspect="1"/>
+            </wp:cNvGraphicFramePr>
+            <a:graphic xmlns:a="http://schemas.openxmlformats.org/drawingml/2006/main">
+              <a:graphicData uri="http://schemas.openxmlformats.org/drawingml/2006/picture">
+                <pic:pic xmlns:pic="http://schemas.openxmlformats.org/drawingml/2006/picture">
+                  <pic:nvPicPr>
+                    <pic:cNvPr id="1" name=""/>
+                    <pic:cNvPicPr/>
+                  </pic:nvPicPr>
+                  <pic:blipFill>
+                    <a:blip r:embed="rId14"/>
+                    <a:stretch>
+                      <a:fillRect/>
+                    </a:stretch>
+                  </pic:blipFill>
+                  <pic:spPr>
+                    <a:xfrm>
+                      <a:off x="0" y="0"/>
+                      <a:ext cx="5943600" cy="2496820"/>
+                    </a:xfrm>
+                    <a:prstGeom prst="rect">
+                      <a:avLst/>
+                    </a:prstGeom>
+                  </pic:spPr>
+                </pic:pic>
+              </a:graphicData>
+            </a:graphic>
+          </wp:inline>
+        </w:drawing>
+      </w:r>
+    </w:p>
+    <w:p>
+      <w:pPr>
+        <w:rPr>
+          <w:rFonts w:ascii="Times New Roman" w:eastAsia="Times New Roman" w:hAnsi="Times New Roman" w:cs="Times New Roman"/>
+        </w:rPr>
+      </w:pPr>
+    </w:p>
+    <w:p>
+      <w:pPr>
+        <w:rPr>
+          <w:rFonts w:ascii="Times New Roman" w:eastAsia="Times New Roman" w:hAnsi="Times New Roman" w:cs="Times New Roman"/>
+        </w:rPr>
+      </w:pPr>
+      <w:r>
+        <w:rPr>
+          <w:rFonts w:ascii="Times New Roman" w:eastAsia="Times New Roman" w:hAnsi="Times New Roman" w:cs="Times New Roman"/>
+        </w:rPr>
+        <w:br w:type="page"/>
+      </w:r>
+    </w:p>
+    <w:p>
+      <w:pPr>
+        <w:pStyle w:val="Heading2"/>
+      </w:pPr>
+      <w:bookmarkStart w:id="10" w:name="_heading=h.2s8eyo1" w:colFirst="0" w:colLast="0"/>
+      <w:bookmarkEnd w:id="10"/>
+      <w:r>
+        <w:lastRenderedPageBreak/>
+        <w:t>3.4 Database (E-R/Data model) diagram</w:t>
+      </w:r>
+    </w:p>
+    <w:p>
+      <w:pPr>
+        <w:pStyle w:val="Heading2"/>
+      </w:pPr>
+      <w:bookmarkStart w:id="11" w:name="_heading=h.17dp8vu" w:colFirst="0" w:colLast="0"/>
+      <w:bookmarkEnd w:id="11"/>
+      <w:r>
+        <w:rPr>
+          <w:noProof/>
+        </w:rPr>
+        <w:drawing>
+          <wp:inline distT="0" distB="0" distL="0" distR="0" wp14:anchorId="4653D05A" wp14:editId="3BC8DFA3">
+            <wp:extent cx="4693920" cy="5652763"/>
+            <wp:effectExtent l="0" t="0" r="0" b="5715"/>
+            <wp:docPr id="2" name="Picture 2"/>
+            <wp:cNvGraphicFramePr>
+              <a:graphicFrameLocks xmlns:a="http://schemas.openxmlformats.org/drawingml/2006/main" noChangeAspect="1"/>
+            </wp:cNvGraphicFramePr>
+            <a:graphic xmlns:a="http://schemas.openxmlformats.org/drawingml/2006/main">
+              <a:graphicData uri="http://schemas.openxmlformats.org/drawingml/2006/picture">
+                <pic:pic xmlns:pic="http://schemas.openxmlformats.org/drawingml/2006/picture">
+                  <pic:nvPicPr>
+                    <pic:cNvPr id="1" name=""/>
+                    <pic:cNvPicPr/>
+                  </pic:nvPicPr>
+                  <pic:blipFill>
+                    <a:blip r:embed="rId15"/>
+                    <a:stretch>
+                      <a:fillRect/>
+                    </a:stretch>
+                  </pic:blipFill>
+                  <pic:spPr>
+                    <a:xfrm>
+                      <a:off x="0" y="0"/>
                       <a:ext cx="4703230" cy="5663975"/>
                     </a:xfrm>
                     <a:prstGeom prst="rect">
@@ -3326,6 +3524,133 @@
     <w:p/>
     <w:p>
       <w:pPr>
+        <w:pStyle w:val="Heading2"/>
+      </w:pPr>
+      <w:bookmarkStart w:id="12" w:name="_heading=h.3rdcrjn" w:colFirst="0" w:colLast="0"/>
+      <w:bookmarkEnd w:id="12"/>
+      <w:r>
+        <w:rPr>
+          <w:noProof/>
+        </w:rPr>
+        <w:drawing>
+          <wp:inline distT="0" distB="0" distL="0" distR="0" wp14:anchorId="4641DC98" wp14:editId="4C080E21">
+            <wp:extent cx="5943600" cy="2807335"/>
+            <wp:effectExtent l="0" t="0" r="0" b="0"/>
+            <wp:docPr id="5" name="Picture 5"/>
+            <wp:cNvGraphicFramePr>
+              <a:graphicFrameLocks xmlns:a="http://schemas.openxmlformats.org/drawingml/2006/main" noChangeAspect="1"/>
+            </wp:cNvGraphicFramePr>
+            <a:graphic xmlns:a="http://schemas.openxmlformats.org/drawingml/2006/main">
+              <a:graphicData uri="http://schemas.openxmlformats.org/drawingml/2006/picture">
+                <pic:pic xmlns:pic="http://schemas.openxmlformats.org/drawingml/2006/picture">
+                  <pic:nvPicPr>
+                    <pic:cNvPr id="1" name=""/>
+                    <pic:cNvPicPr/>
+                  </pic:nvPicPr>
+                  <pic:blipFill>
+                    <a:blip r:embed="rId16"/>
+                    <a:stretch>
+                      <a:fillRect/>
+                    </a:stretch>
+                  </pic:blipFill>
+                  <pic:spPr>
+                    <a:xfrm>
+                      <a:off x="0" y="0"/>
+                      <a:ext cx="5943600" cy="2807335"/>
+                    </a:xfrm>
+                    <a:prstGeom prst="rect">
+                      <a:avLst/>
+                    </a:prstGeom>
+                  </pic:spPr>
+                </pic:pic>
+              </a:graphicData>
+            </a:graphic>
+          </wp:inline>
+        </w:drawing>
+      </w:r>
+    </w:p>
+    <w:p>
+      <w:pPr>
+        <w:rPr>
+          <w:rFonts w:asciiTheme="majorHAnsi" w:eastAsiaTheme="majorEastAsia" w:hAnsiTheme="majorHAnsi" w:cstheme="majorBidi"/>
+          <w:b/>
+          <w:bCs/>
+          <w:color w:val="4F81BD" w:themeColor="accent1"/>
+          <w:sz w:val="26"/>
+          <w:szCs w:val="26"/>
+        </w:rPr>
+      </w:pPr>
+      <w:r>
+        <w:br w:type="page"/>
+      </w:r>
+    </w:p>
+    <w:p>
+      <w:pPr>
+        <w:pStyle w:val="Heading2"/>
+      </w:pPr>
+      <w:r>
+        <w:lastRenderedPageBreak/>
+        <w:t>3.6 Activity diagram</w:t>
+      </w:r>
+    </w:p>
+    <w:p>
+      <w:pPr>
+        <w:ind w:firstLine="720"/>
+      </w:pPr>
+    </w:p>
+    <w:p>
+      <w:pPr>
+        <w:pStyle w:val="Heading1"/>
+      </w:pPr>
+      <w:bookmarkStart w:id="13" w:name="_heading=h.26in1rg" w:colFirst="0" w:colLast="0"/>
+      <w:bookmarkEnd w:id="13"/>
+      <w:r>
+        <w:rPr>
+          <w:noProof/>
+        </w:rPr>
+        <w:drawing>
+          <wp:inline distT="0" distB="0" distL="0" distR="0" wp14:anchorId="14D678E9" wp14:editId="07058407">
+            <wp:extent cx="5943600" cy="4294505"/>
+            <wp:effectExtent l="0" t="0" r="0" b="0"/>
+            <wp:docPr id="6" name="Picture 6"/>
+            <wp:cNvGraphicFramePr>
+              <a:graphicFrameLocks xmlns:a="http://schemas.openxmlformats.org/drawingml/2006/main" noChangeAspect="1"/>
+            </wp:cNvGraphicFramePr>
+            <a:graphic xmlns:a="http://schemas.openxmlformats.org/drawingml/2006/main">
+              <a:graphicData uri="http://schemas.openxmlformats.org/drawingml/2006/picture">
+                <pic:pic xmlns:pic="http://schemas.openxmlformats.org/drawingml/2006/picture">
+                  <pic:nvPicPr>
+                    <pic:cNvPr id="1" name=""/>
+                    <pic:cNvPicPr/>
+                  </pic:nvPicPr>
+                  <pic:blipFill>
+                    <a:blip r:embed="rId17"/>
+                    <a:stretch>
+                      <a:fillRect/>
+                    </a:stretch>
+                  </pic:blipFill>
+                  <pic:spPr>
+                    <a:xfrm>
+                      <a:off x="0" y="0"/>
+                      <a:ext cx="5943600" cy="4294505"/>
+                    </a:xfrm>
+                    <a:prstGeom prst="rect">
+                      <a:avLst/>
+                    </a:prstGeom>
+                  </pic:spPr>
+                </pic:pic>
+              </a:graphicData>
+            </a:graphic>
+          </wp:inline>
+        </w:drawing>
+      </w:r>
+      <w:r>
+        <w:t xml:space="preserve">IV Supplementary specifications </w:t>
+      </w:r>
+    </w:p>
+    <w:p/>
+    <w:p>
+      <w:pPr>
         <w:ind w:firstLine="720"/>
         <w:rPr>
           <w:rFonts w:ascii="Times New Roman" w:eastAsia="Times New Roman" w:hAnsi="Times New Roman" w:cs="Times New Roman"/>
@@ -3343,27 +3668,10 @@
           <w:sz w:val="20"/>
           <w:szCs w:val="20"/>
         </w:rPr>
-        <w:t xml:space="preserve">&lt; (Sequence Diagram)/&gt; </w:t>
-      </w:r>
-    </w:p>
-    <w:p>
-      <w:pPr>
-        <w:pStyle w:val="Heading2"/>
-      </w:pPr>
-      <w:bookmarkStart w:id="12" w:name="_heading=h.3rdcrjn" w:colFirst="0" w:colLast="0"/>
-      <w:bookmarkEnd w:id="12"/>
-      <w:r>
-        <w:t>3.6 Activity diagram</w:t>
-      </w:r>
-    </w:p>
-    <w:p>
-      <w:pPr>
-        <w:ind w:firstLine="720"/>
-      </w:pPr>
-    </w:p>
-    <w:p>
-      <w:pPr>
-        <w:ind w:firstLine="720"/>
+        <w:t xml:space="preserve">&lt; Se </w:t>
+      </w:r>
+      <w:proofErr w:type="spellStart"/>
+      <w:r>
         <w:rPr>
           <w:rFonts w:ascii="Times New Roman" w:eastAsia="Times New Roman" w:hAnsi="Times New Roman" w:cs="Times New Roman"/>
           <w:i/>
@@ -3371,7 +3679,9 @@
           <w:sz w:val="20"/>
           <w:szCs w:val="20"/>
         </w:rPr>
-      </w:pPr>
+        <w:t>va</w:t>
+      </w:r>
+      <w:proofErr w:type="spellEnd"/>
       <w:r>
         <w:rPr>
           <w:rFonts w:ascii="Times New Roman" w:eastAsia="Times New Roman" w:hAnsi="Times New Roman" w:cs="Times New Roman"/>
@@ -3380,23 +3690,10 @@
           <w:sz w:val="20"/>
           <w:szCs w:val="20"/>
         </w:rPr>
-        <w:t xml:space="preserve">&lt; (Activity Diagram)/&gt; </w:t>
-      </w:r>
-    </w:p>
-    <w:p>
-      <w:pPr>
-        <w:pStyle w:val="Heading1"/>
-      </w:pPr>
-      <w:bookmarkStart w:id="13" w:name="_heading=h.26in1rg" w:colFirst="0" w:colLast="0"/>
-      <w:bookmarkEnd w:id="13"/>
-      <w:r>
-        <w:t xml:space="preserve">IV Supplementary specifications </w:t>
-      </w:r>
-    </w:p>
-    <w:p/>
-    <w:p>
-      <w:pPr>
-        <w:ind w:firstLine="720"/>
+        <w:t xml:space="preserve"> </w:t>
+      </w:r>
+      <w:proofErr w:type="spellStart"/>
+      <w:r>
         <w:rPr>
           <w:rFonts w:ascii="Times New Roman" w:eastAsia="Times New Roman" w:hAnsi="Times New Roman" w:cs="Times New Roman"/>
           <w:i/>
@@ -3404,7 +3701,9 @@
           <w:sz w:val="20"/>
           <w:szCs w:val="20"/>
         </w:rPr>
-      </w:pPr>
+        <w:t>scrie</w:t>
+      </w:r>
+      <w:proofErr w:type="spellEnd"/>
       <w:r>
         <w:rPr>
           <w:rFonts w:ascii="Times New Roman" w:eastAsia="Times New Roman" w:hAnsi="Times New Roman" w:cs="Times New Roman"/>
@@ -3413,12 +3712,11 @@
           <w:sz w:val="20"/>
           <w:szCs w:val="20"/>
         </w:rPr>
-        <w:t xml:space="preserve">&lt; Se va scrie o mica introducere./&gt; </w:t>
-      </w:r>
-    </w:p>
-    <w:p>
-      <w:pPr>
-        <w:ind w:firstLine="720"/>
+        <w:t xml:space="preserve"> o mica </w:t>
+      </w:r>
+      <w:proofErr w:type="spellStart"/>
+      <w:proofErr w:type="gramStart"/>
+      <w:r>
         <w:rPr>
           <w:rFonts w:ascii="Times New Roman" w:eastAsia="Times New Roman" w:hAnsi="Times New Roman" w:cs="Times New Roman"/>
           <w:i/>
@@ -3426,333 +3724,10 @@
           <w:sz w:val="20"/>
           <w:szCs w:val="20"/>
         </w:rPr>
-      </w:pPr>
-    </w:p>
-    <w:p>
-      <w:pPr>
-        <w:pStyle w:val="Heading2"/>
-      </w:pPr>
-      <w:bookmarkStart w:id="14" w:name="_heading=h.lnxbz9" w:colFirst="0" w:colLast="0"/>
-      <w:bookmarkEnd w:id="14"/>
-      <w:r>
-        <w:t>4.1 Non-functional requirements</w:t>
-      </w:r>
-    </w:p>
-    <w:p>
-      <w:pPr>
-        <w:ind w:firstLine="720"/>
-      </w:pPr>
-    </w:p>
-    <w:p>
-      <w:pPr>
-        <w:jc w:val="both"/>
-        <w:rPr>
-          <w:rFonts w:ascii="Times New Roman" w:eastAsia="Times New Roman" w:hAnsi="Times New Roman" w:cs="Times New Roman"/>
-          <w:iCs/>
-          <w:sz w:val="24"/>
-          <w:szCs w:val="24"/>
-        </w:rPr>
-      </w:pPr>
-      <w:r>
-        <w:rPr>
-          <w:rFonts w:ascii="Times New Roman" w:eastAsia="Times New Roman" w:hAnsi="Times New Roman" w:cs="Times New Roman"/>
-          <w:iCs/>
-          <w:sz w:val="24"/>
-          <w:szCs w:val="24"/>
-        </w:rPr>
-        <w:t xml:space="preserve">Availability: Running continuously, until </w:t>
-      </w:r>
-      <w:r>
-        <w:rPr>
-          <w:rFonts w:ascii="Times New Roman" w:eastAsia="Times New Roman" w:hAnsi="Times New Roman" w:cs="Times New Roman"/>
-          <w:iCs/>
-          <w:sz w:val="24"/>
-          <w:szCs w:val="24"/>
-        </w:rPr>
-        <w:t>all</w:t>
-      </w:r>
-      <w:r>
-        <w:rPr>
-          <w:rFonts w:ascii="Times New Roman" w:eastAsia="Times New Roman" w:hAnsi="Times New Roman" w:cs="Times New Roman"/>
-          <w:iCs/>
-          <w:sz w:val="24"/>
-          <w:szCs w:val="24"/>
-        </w:rPr>
-        <w:t xml:space="preserve"> administrator</w:t>
-      </w:r>
-      <w:r>
-        <w:rPr>
-          <w:rFonts w:ascii="Times New Roman" w:eastAsia="Times New Roman" w:hAnsi="Times New Roman" w:cs="Times New Roman"/>
-          <w:iCs/>
-          <w:sz w:val="24"/>
-          <w:szCs w:val="24"/>
-        </w:rPr>
-        <w:t>s</w:t>
-      </w:r>
-      <w:r>
-        <w:rPr>
-          <w:rFonts w:ascii="Times New Roman" w:eastAsia="Times New Roman" w:hAnsi="Times New Roman" w:cs="Times New Roman"/>
-          <w:iCs/>
-          <w:sz w:val="24"/>
-          <w:szCs w:val="24"/>
-        </w:rPr>
-        <w:t xml:space="preserve"> decide to shut down</w:t>
-      </w:r>
-      <w:r>
-        <w:rPr>
-          <w:rFonts w:ascii="Times New Roman" w:eastAsia="Times New Roman" w:hAnsi="Times New Roman" w:cs="Times New Roman"/>
-          <w:iCs/>
-          <w:sz w:val="24"/>
-          <w:szCs w:val="24"/>
-        </w:rPr>
-        <w:t xml:space="preserve"> their parts</w:t>
-      </w:r>
-      <w:r>
-        <w:rPr>
-          <w:rFonts w:ascii="Times New Roman" w:eastAsia="Times New Roman" w:hAnsi="Times New Roman" w:cs="Times New Roman"/>
-          <w:iCs/>
-          <w:sz w:val="24"/>
-          <w:szCs w:val="24"/>
-        </w:rPr>
-        <w:t>.</w:t>
-      </w:r>
-    </w:p>
-    <w:p>
-      <w:pPr>
-        <w:jc w:val="both"/>
-        <w:rPr>
-          <w:rFonts w:ascii="Times New Roman" w:hAnsi="Times New Roman" w:cs="Times New Roman"/>
-          <w:sz w:val="24"/>
-          <w:szCs w:val="24"/>
-        </w:rPr>
-      </w:pPr>
-      <w:r>
-        <w:rPr>
-          <w:rFonts w:ascii="Times New Roman" w:hAnsi="Times New Roman" w:cs="Times New Roman"/>
-          <w:sz w:val="24"/>
-          <w:szCs w:val="24"/>
-        </w:rPr>
-        <w:t>Security: Simple log-in security that requires a registered account with a set username and password. Additionally, for the registration</w:t>
-      </w:r>
-      <w:r>
-        <w:rPr>
-          <w:rFonts w:ascii="Times New Roman" w:hAnsi="Times New Roman" w:cs="Times New Roman"/>
-          <w:sz w:val="24"/>
-          <w:szCs w:val="24"/>
-        </w:rPr>
-        <w:t>,</w:t>
-      </w:r>
-      <w:r>
-        <w:rPr>
-          <w:rFonts w:ascii="Times New Roman" w:hAnsi="Times New Roman" w:cs="Times New Roman"/>
-          <w:sz w:val="24"/>
-          <w:szCs w:val="24"/>
-        </w:rPr>
-        <w:t xml:space="preserve"> a special key known </w:t>
-      </w:r>
-      <w:r>
-        <w:rPr>
-          <w:rFonts w:ascii="Times New Roman" w:hAnsi="Times New Roman" w:cs="Times New Roman"/>
-          <w:sz w:val="24"/>
-          <w:szCs w:val="24"/>
-        </w:rPr>
-        <w:t xml:space="preserve">and communicated by the </w:t>
-      </w:r>
-      <w:r>
-        <w:rPr>
-          <w:rFonts w:ascii="Times New Roman" w:hAnsi="Times New Roman" w:cs="Times New Roman"/>
-          <w:sz w:val="24"/>
-          <w:szCs w:val="24"/>
-        </w:rPr>
-        <w:t xml:space="preserve">user’s </w:t>
-      </w:r>
-      <w:r>
-        <w:rPr>
-          <w:rFonts w:ascii="Times New Roman" w:hAnsi="Times New Roman" w:cs="Times New Roman"/>
-          <w:sz w:val="24"/>
-          <w:szCs w:val="24"/>
-        </w:rPr>
-        <w:t>administrator may be required.</w:t>
-      </w:r>
-    </w:p>
-    <w:p>
-      <w:pPr>
-        <w:jc w:val="both"/>
-        <w:rPr>
-          <w:rFonts w:ascii="Times New Roman" w:hAnsi="Times New Roman" w:cs="Times New Roman"/>
-          <w:sz w:val="24"/>
-          <w:szCs w:val="24"/>
-        </w:rPr>
-      </w:pPr>
-      <w:r>
-        <w:rPr>
-          <w:rFonts w:ascii="Times New Roman" w:hAnsi="Times New Roman" w:cs="Times New Roman"/>
-          <w:sz w:val="24"/>
-          <w:szCs w:val="24"/>
-        </w:rPr>
-        <w:t xml:space="preserve">Scalability: </w:t>
-      </w:r>
-      <w:r>
-        <w:rPr>
-          <w:rFonts w:ascii="Times New Roman" w:hAnsi="Times New Roman" w:cs="Times New Roman"/>
-          <w:sz w:val="24"/>
-          <w:szCs w:val="24"/>
-        </w:rPr>
-        <w:t>Horizontal s</w:t>
-      </w:r>
-      <w:r>
-        <w:rPr>
-          <w:rFonts w:ascii="Times New Roman" w:hAnsi="Times New Roman" w:cs="Times New Roman"/>
-          <w:sz w:val="24"/>
-          <w:szCs w:val="24"/>
-        </w:rPr>
-        <w:t>calable for multiple administrators running their own separate clients (aka multiple companies using the application at the same time, without intermingling with each other)</w:t>
-      </w:r>
-    </w:p>
-    <w:p>
-      <w:pPr>
-        <w:jc w:val="both"/>
-        <w:rPr>
-          <w:rFonts w:ascii="Times New Roman" w:hAnsi="Times New Roman" w:cs="Times New Roman"/>
-          <w:sz w:val="24"/>
-          <w:szCs w:val="24"/>
-        </w:rPr>
-      </w:pPr>
-      <w:r>
-        <w:rPr>
-          <w:rFonts w:ascii="Times New Roman" w:hAnsi="Times New Roman" w:cs="Times New Roman"/>
-          <w:sz w:val="24"/>
-          <w:szCs w:val="24"/>
-        </w:rPr>
-        <w:t>Accessibility: Accessible on any device and operating system, as long as it can normally run internet browsers. Valid for both users and administrators.</w:t>
-      </w:r>
-    </w:p>
-    <w:p>
-      <w:pPr>
-        <w:pStyle w:val="Heading2"/>
-      </w:pPr>
-      <w:bookmarkStart w:id="15" w:name="_heading=h.35nkun2" w:colFirst="0" w:colLast="0"/>
-      <w:bookmarkEnd w:id="15"/>
-      <w:r>
-        <w:t>4.2 Design constraints</w:t>
-      </w:r>
-    </w:p>
-    <w:p/>
-    <w:p>
-      <w:pPr>
-        <w:rPr>
-          <w:rFonts w:ascii="Times New Roman" w:hAnsi="Times New Roman" w:cs="Times New Roman"/>
-          <w:sz w:val="24"/>
-          <w:szCs w:val="24"/>
-          <w:shd w:val="clear" w:color="auto" w:fill="FAF9F8"/>
-        </w:rPr>
-      </w:pPr>
-      <w:r>
-        <w:rPr>
-          <w:rFonts w:ascii="Times New Roman" w:hAnsi="Times New Roman" w:cs="Times New Roman"/>
-          <w:sz w:val="24"/>
-          <w:szCs w:val="24"/>
-          <w:shd w:val="clear" w:color="auto" w:fill="FAF9F8"/>
-        </w:rPr>
-        <w:t>Languages: Java, SQL/HSQL</w:t>
-      </w:r>
-    </w:p>
-    <w:p>
-      <w:pPr>
-        <w:rPr>
-          <w:rFonts w:ascii="Times New Roman" w:hAnsi="Times New Roman" w:cs="Times New Roman"/>
-          <w:sz w:val="24"/>
-          <w:szCs w:val="24"/>
-          <w:shd w:val="clear" w:color="auto" w:fill="FAF9F8"/>
-        </w:rPr>
-      </w:pPr>
-      <w:r>
-        <w:rPr>
-          <w:rFonts w:ascii="Times New Roman" w:hAnsi="Times New Roman" w:cs="Times New Roman"/>
-          <w:sz w:val="24"/>
-          <w:szCs w:val="24"/>
-          <w:shd w:val="clear" w:color="auto" w:fill="FAF9F8"/>
-        </w:rPr>
-        <w:t>Frameworks: Maven, Java Spring</w:t>
-      </w:r>
-    </w:p>
-    <w:p>
-      <w:pPr>
-        <w:rPr>
-          <w:rFonts w:ascii="Times New Roman" w:hAnsi="Times New Roman" w:cs="Times New Roman"/>
-          <w:sz w:val="24"/>
-          <w:szCs w:val="24"/>
-          <w:shd w:val="clear" w:color="auto" w:fill="FAF9F8"/>
-        </w:rPr>
-      </w:pPr>
-      <w:r>
-        <w:rPr>
-          <w:rFonts w:ascii="Times New Roman" w:hAnsi="Times New Roman" w:cs="Times New Roman"/>
-          <w:sz w:val="24"/>
-          <w:szCs w:val="24"/>
-          <w:shd w:val="clear" w:color="auto" w:fill="FAF9F8"/>
-        </w:rPr>
-        <w:lastRenderedPageBreak/>
-        <w:t>Security measurements: username-password registration</w:t>
-      </w:r>
-    </w:p>
-    <w:p>
-      <w:pPr>
-        <w:rPr>
-          <w:rFonts w:ascii="Times New Roman" w:hAnsi="Times New Roman" w:cs="Times New Roman"/>
-          <w:sz w:val="24"/>
-          <w:szCs w:val="24"/>
-          <w:shd w:val="clear" w:color="auto" w:fill="FAF9F8"/>
-        </w:rPr>
-      </w:pPr>
-      <w:r>
-        <w:rPr>
-          <w:rFonts w:ascii="Times New Roman" w:hAnsi="Times New Roman" w:cs="Times New Roman"/>
-          <w:sz w:val="24"/>
-          <w:szCs w:val="24"/>
-          <w:shd w:val="clear" w:color="auto" w:fill="FAF9F8"/>
-        </w:rPr>
-        <w:t>Technologies: Hibernate</w:t>
-      </w:r>
-    </w:p>
-    <w:p>
-      <w:pPr>
-        <w:rPr>
-          <w:rFonts w:ascii="Times New Roman" w:hAnsi="Times New Roman" w:cs="Times New Roman"/>
-          <w:sz w:val="24"/>
-          <w:szCs w:val="24"/>
-          <w:shd w:val="clear" w:color="auto" w:fill="FAF9F8"/>
-        </w:rPr>
-      </w:pPr>
-      <w:r>
-        <w:rPr>
-          <w:rFonts w:ascii="Times New Roman" w:hAnsi="Times New Roman" w:cs="Times New Roman"/>
-          <w:sz w:val="24"/>
-          <w:szCs w:val="24"/>
-          <w:shd w:val="clear" w:color="auto" w:fill="FAF9F8"/>
-        </w:rPr>
-        <w:t>Database specifications: MySQL</w:t>
-      </w:r>
-    </w:p>
-    <w:p/>
-    <w:p>
-      <w:pPr>
-        <w:pStyle w:val="Heading1"/>
-      </w:pPr>
-      <w:bookmarkStart w:id="16" w:name="_heading=h.1ksv4uv" w:colFirst="0" w:colLast="0"/>
-      <w:bookmarkEnd w:id="16"/>
-      <w:r>
-        <w:t>V Testing</w:t>
-      </w:r>
-    </w:p>
-    <w:p>
-      <w:pPr>
-        <w:ind w:firstLine="720"/>
-      </w:pPr>
-    </w:p>
-    <w:p>
-      <w:pPr>
-        <w:ind w:firstLine="720"/>
+        <w:t>introducere</w:t>
+      </w:r>
+      <w:proofErr w:type="spellEnd"/>
+      <w:r>
         <w:rPr>
           <w:rFonts w:ascii="Times New Roman" w:eastAsia="Times New Roman" w:hAnsi="Times New Roman" w:cs="Times New Roman"/>
           <w:i/>
@@ -3760,7 +3735,9 @@
           <w:sz w:val="20"/>
           <w:szCs w:val="20"/>
         </w:rPr>
-      </w:pPr>
+        <w:t>./</w:t>
+      </w:r>
+      <w:proofErr w:type="gramEnd"/>
       <w:r>
         <w:rPr>
           <w:rFonts w:ascii="Times New Roman" w:eastAsia="Times New Roman" w:hAnsi="Times New Roman" w:cs="Times New Roman"/>
@@ -3769,7 +3746,441 @@
           <w:sz w:val="20"/>
           <w:szCs w:val="20"/>
         </w:rPr>
-        <w:t xml:space="preserve">&lt; Se va discuta la laborator./&gt; </w:t>
+        <w:t xml:space="preserve">&gt; </w:t>
+      </w:r>
+    </w:p>
+    <w:p>
+      <w:pPr>
+        <w:ind w:firstLine="720"/>
+        <w:rPr>
+          <w:rFonts w:ascii="Times New Roman" w:eastAsia="Times New Roman" w:hAnsi="Times New Roman" w:cs="Times New Roman"/>
+          <w:i/>
+          <w:color w:val="FF0000"/>
+          <w:sz w:val="20"/>
+          <w:szCs w:val="20"/>
+        </w:rPr>
+      </w:pPr>
+    </w:p>
+    <w:p>
+      <w:pPr>
+        <w:pStyle w:val="Heading2"/>
+      </w:pPr>
+      <w:bookmarkStart w:id="14" w:name="_heading=h.lnxbz9" w:colFirst="0" w:colLast="0"/>
+      <w:bookmarkEnd w:id="14"/>
+      <w:r>
+        <w:t>4.1 Non-functional requirements</w:t>
+      </w:r>
+    </w:p>
+    <w:p>
+      <w:pPr>
+        <w:ind w:firstLine="720"/>
+      </w:pPr>
+    </w:p>
+    <w:p>
+      <w:pPr>
+        <w:jc w:val="both"/>
+        <w:rPr>
+          <w:rFonts w:ascii="Times New Roman" w:eastAsia="Times New Roman" w:hAnsi="Times New Roman" w:cs="Times New Roman"/>
+          <w:iCs/>
+          <w:sz w:val="24"/>
+          <w:szCs w:val="24"/>
+        </w:rPr>
+      </w:pPr>
+      <w:r>
+        <w:rPr>
+          <w:rFonts w:ascii="Times New Roman" w:eastAsia="Times New Roman" w:hAnsi="Times New Roman" w:cs="Times New Roman"/>
+          <w:iCs/>
+          <w:sz w:val="24"/>
+          <w:szCs w:val="24"/>
+        </w:rPr>
+        <w:t xml:space="preserve">Availability: Running continuously, until </w:t>
+      </w:r>
+      <w:r>
+        <w:rPr>
+          <w:rFonts w:ascii="Times New Roman" w:eastAsia="Times New Roman" w:hAnsi="Times New Roman" w:cs="Times New Roman"/>
+          <w:iCs/>
+          <w:sz w:val="24"/>
+          <w:szCs w:val="24"/>
+        </w:rPr>
+        <w:t>all</w:t>
+      </w:r>
+      <w:r>
+        <w:rPr>
+          <w:rFonts w:ascii="Times New Roman" w:eastAsia="Times New Roman" w:hAnsi="Times New Roman" w:cs="Times New Roman"/>
+          <w:iCs/>
+          <w:sz w:val="24"/>
+          <w:szCs w:val="24"/>
+        </w:rPr>
+        <w:t xml:space="preserve"> administrator</w:t>
+      </w:r>
+      <w:r>
+        <w:rPr>
+          <w:rFonts w:ascii="Times New Roman" w:eastAsia="Times New Roman" w:hAnsi="Times New Roman" w:cs="Times New Roman"/>
+          <w:iCs/>
+          <w:sz w:val="24"/>
+          <w:szCs w:val="24"/>
+        </w:rPr>
+        <w:t>s</w:t>
+      </w:r>
+      <w:r>
+        <w:rPr>
+          <w:rFonts w:ascii="Times New Roman" w:eastAsia="Times New Roman" w:hAnsi="Times New Roman" w:cs="Times New Roman"/>
+          <w:iCs/>
+          <w:sz w:val="24"/>
+          <w:szCs w:val="24"/>
+        </w:rPr>
+        <w:t xml:space="preserve"> decide to shut down</w:t>
+      </w:r>
+      <w:r>
+        <w:rPr>
+          <w:rFonts w:ascii="Times New Roman" w:eastAsia="Times New Roman" w:hAnsi="Times New Roman" w:cs="Times New Roman"/>
+          <w:iCs/>
+          <w:sz w:val="24"/>
+          <w:szCs w:val="24"/>
+        </w:rPr>
+        <w:t xml:space="preserve"> their parts</w:t>
+      </w:r>
+      <w:r>
+        <w:rPr>
+          <w:rFonts w:ascii="Times New Roman" w:eastAsia="Times New Roman" w:hAnsi="Times New Roman" w:cs="Times New Roman"/>
+          <w:iCs/>
+          <w:sz w:val="24"/>
+          <w:szCs w:val="24"/>
+        </w:rPr>
+        <w:t>.</w:t>
+      </w:r>
+    </w:p>
+    <w:p>
+      <w:pPr>
+        <w:jc w:val="both"/>
+        <w:rPr>
+          <w:rFonts w:ascii="Times New Roman" w:hAnsi="Times New Roman" w:cs="Times New Roman"/>
+          <w:sz w:val="24"/>
+          <w:szCs w:val="24"/>
+        </w:rPr>
+      </w:pPr>
+      <w:r>
+        <w:rPr>
+          <w:rFonts w:ascii="Times New Roman" w:hAnsi="Times New Roman" w:cs="Times New Roman"/>
+          <w:sz w:val="24"/>
+          <w:szCs w:val="24"/>
+        </w:rPr>
+        <w:lastRenderedPageBreak/>
+        <w:t>Security: Simple log-in security that requires a registered account with a set username and password. Additionally, for the registration</w:t>
+      </w:r>
+      <w:r>
+        <w:rPr>
+          <w:rFonts w:ascii="Times New Roman" w:hAnsi="Times New Roman" w:cs="Times New Roman"/>
+          <w:sz w:val="24"/>
+          <w:szCs w:val="24"/>
+        </w:rPr>
+        <w:t>,</w:t>
+      </w:r>
+      <w:r>
+        <w:rPr>
+          <w:rFonts w:ascii="Times New Roman" w:hAnsi="Times New Roman" w:cs="Times New Roman"/>
+          <w:sz w:val="24"/>
+          <w:szCs w:val="24"/>
+        </w:rPr>
+        <w:t xml:space="preserve"> a special key known </w:t>
+      </w:r>
+      <w:r>
+        <w:rPr>
+          <w:rFonts w:ascii="Times New Roman" w:hAnsi="Times New Roman" w:cs="Times New Roman"/>
+          <w:sz w:val="24"/>
+          <w:szCs w:val="24"/>
+        </w:rPr>
+        <w:t xml:space="preserve">and communicated by the </w:t>
+      </w:r>
+      <w:r>
+        <w:rPr>
+          <w:rFonts w:ascii="Times New Roman" w:hAnsi="Times New Roman" w:cs="Times New Roman"/>
+          <w:sz w:val="24"/>
+          <w:szCs w:val="24"/>
+        </w:rPr>
+        <w:t xml:space="preserve">user’s </w:t>
+      </w:r>
+      <w:r>
+        <w:rPr>
+          <w:rFonts w:ascii="Times New Roman" w:hAnsi="Times New Roman" w:cs="Times New Roman"/>
+          <w:sz w:val="24"/>
+          <w:szCs w:val="24"/>
+        </w:rPr>
+        <w:t>administrator may be required.</w:t>
+      </w:r>
+    </w:p>
+    <w:p>
+      <w:pPr>
+        <w:jc w:val="both"/>
+        <w:rPr>
+          <w:rFonts w:ascii="Times New Roman" w:hAnsi="Times New Roman" w:cs="Times New Roman"/>
+          <w:sz w:val="24"/>
+          <w:szCs w:val="24"/>
+        </w:rPr>
+      </w:pPr>
+      <w:r>
+        <w:rPr>
+          <w:rFonts w:ascii="Times New Roman" w:hAnsi="Times New Roman" w:cs="Times New Roman"/>
+          <w:sz w:val="24"/>
+          <w:szCs w:val="24"/>
+        </w:rPr>
+        <w:t xml:space="preserve">Scalability: </w:t>
+      </w:r>
+      <w:r>
+        <w:rPr>
+          <w:rFonts w:ascii="Times New Roman" w:hAnsi="Times New Roman" w:cs="Times New Roman"/>
+          <w:sz w:val="24"/>
+          <w:szCs w:val="24"/>
+        </w:rPr>
+        <w:t>Horizontal s</w:t>
+      </w:r>
+      <w:r>
+        <w:rPr>
+          <w:rFonts w:ascii="Times New Roman" w:hAnsi="Times New Roman" w:cs="Times New Roman"/>
+          <w:sz w:val="24"/>
+          <w:szCs w:val="24"/>
+        </w:rPr>
+        <w:t>calable for multiple administrators running their own separate clients (aka multiple companies using the application at the same time, without intermingling with each other)</w:t>
+      </w:r>
+    </w:p>
+    <w:p>
+      <w:pPr>
+        <w:jc w:val="both"/>
+        <w:rPr>
+          <w:rFonts w:ascii="Times New Roman" w:hAnsi="Times New Roman" w:cs="Times New Roman"/>
+          <w:sz w:val="24"/>
+          <w:szCs w:val="24"/>
+        </w:rPr>
+      </w:pPr>
+      <w:r>
+        <w:rPr>
+          <w:rFonts w:ascii="Times New Roman" w:hAnsi="Times New Roman" w:cs="Times New Roman"/>
+          <w:sz w:val="24"/>
+          <w:szCs w:val="24"/>
+        </w:rPr>
+        <w:t>Accessibility: Accessible on any device and operating system, as long as it can normally run internet browsers. Valid for both users and administrators.</w:t>
+      </w:r>
+    </w:p>
+    <w:p>
+      <w:pPr>
+        <w:pStyle w:val="Heading2"/>
+      </w:pPr>
+      <w:bookmarkStart w:id="15" w:name="_heading=h.35nkun2" w:colFirst="0" w:colLast="0"/>
+      <w:bookmarkEnd w:id="15"/>
+      <w:r>
+        <w:t>4.2 Design constraints</w:t>
+      </w:r>
+    </w:p>
+    <w:p/>
+    <w:p>
+      <w:pPr>
+        <w:rPr>
+          <w:rFonts w:ascii="Times New Roman" w:hAnsi="Times New Roman" w:cs="Times New Roman"/>
+          <w:sz w:val="24"/>
+          <w:szCs w:val="24"/>
+          <w:shd w:val="clear" w:color="auto" w:fill="FAF9F8"/>
+        </w:rPr>
+      </w:pPr>
+      <w:r>
+        <w:rPr>
+          <w:rFonts w:ascii="Times New Roman" w:hAnsi="Times New Roman" w:cs="Times New Roman"/>
+          <w:sz w:val="24"/>
+          <w:szCs w:val="24"/>
+          <w:shd w:val="clear" w:color="auto" w:fill="FAF9F8"/>
+        </w:rPr>
+        <w:t>Languages: Java, SQL/HSQL</w:t>
+      </w:r>
+    </w:p>
+    <w:p>
+      <w:pPr>
+        <w:rPr>
+          <w:rFonts w:ascii="Times New Roman" w:hAnsi="Times New Roman" w:cs="Times New Roman"/>
+          <w:sz w:val="24"/>
+          <w:szCs w:val="24"/>
+          <w:shd w:val="clear" w:color="auto" w:fill="FAF9F8"/>
+        </w:rPr>
+      </w:pPr>
+      <w:r>
+        <w:rPr>
+          <w:rFonts w:ascii="Times New Roman" w:hAnsi="Times New Roman" w:cs="Times New Roman"/>
+          <w:sz w:val="24"/>
+          <w:szCs w:val="24"/>
+          <w:shd w:val="clear" w:color="auto" w:fill="FAF9F8"/>
+        </w:rPr>
+        <w:t>Frameworks: Maven, Java Spring</w:t>
+      </w:r>
+    </w:p>
+    <w:p>
+      <w:pPr>
+        <w:rPr>
+          <w:rFonts w:ascii="Times New Roman" w:hAnsi="Times New Roman" w:cs="Times New Roman"/>
+          <w:sz w:val="24"/>
+          <w:szCs w:val="24"/>
+          <w:shd w:val="clear" w:color="auto" w:fill="FAF9F8"/>
+        </w:rPr>
+      </w:pPr>
+      <w:r>
+        <w:rPr>
+          <w:rFonts w:ascii="Times New Roman" w:hAnsi="Times New Roman" w:cs="Times New Roman"/>
+          <w:sz w:val="24"/>
+          <w:szCs w:val="24"/>
+          <w:shd w:val="clear" w:color="auto" w:fill="FAF9F8"/>
+        </w:rPr>
+        <w:t>Security measurements: username-password registration</w:t>
+      </w:r>
+    </w:p>
+    <w:p>
+      <w:pPr>
+        <w:rPr>
+          <w:rFonts w:ascii="Times New Roman" w:hAnsi="Times New Roman" w:cs="Times New Roman"/>
+          <w:sz w:val="24"/>
+          <w:szCs w:val="24"/>
+          <w:shd w:val="clear" w:color="auto" w:fill="FAF9F8"/>
+        </w:rPr>
+      </w:pPr>
+      <w:r>
+        <w:rPr>
+          <w:rFonts w:ascii="Times New Roman" w:hAnsi="Times New Roman" w:cs="Times New Roman"/>
+          <w:sz w:val="24"/>
+          <w:szCs w:val="24"/>
+          <w:shd w:val="clear" w:color="auto" w:fill="FAF9F8"/>
+        </w:rPr>
+        <w:t>Technologies: Hibernate</w:t>
+      </w:r>
+    </w:p>
+    <w:p>
+      <w:pPr>
+        <w:rPr>
+          <w:rFonts w:ascii="Times New Roman" w:hAnsi="Times New Roman" w:cs="Times New Roman"/>
+          <w:sz w:val="24"/>
+          <w:szCs w:val="24"/>
+          <w:shd w:val="clear" w:color="auto" w:fill="FAF9F8"/>
+        </w:rPr>
+      </w:pPr>
+      <w:r>
+        <w:rPr>
+          <w:rFonts w:ascii="Times New Roman" w:hAnsi="Times New Roman" w:cs="Times New Roman"/>
+          <w:sz w:val="24"/>
+          <w:szCs w:val="24"/>
+          <w:shd w:val="clear" w:color="auto" w:fill="FAF9F8"/>
+        </w:rPr>
+        <w:t>Database specifications: MySQL</w:t>
+      </w:r>
+    </w:p>
+    <w:p/>
+    <w:p>
+      <w:pPr>
+        <w:pStyle w:val="Heading1"/>
+      </w:pPr>
+      <w:bookmarkStart w:id="16" w:name="_heading=h.1ksv4uv" w:colFirst="0" w:colLast="0"/>
+      <w:bookmarkEnd w:id="16"/>
+      <w:r>
+        <w:t>V Testing</w:t>
+      </w:r>
+    </w:p>
+    <w:p>
+      <w:pPr>
+        <w:ind w:firstLine="720"/>
+      </w:pPr>
+    </w:p>
+    <w:p>
+      <w:pPr>
+        <w:ind w:firstLine="720"/>
+        <w:rPr>
+          <w:rFonts w:ascii="Times New Roman" w:eastAsia="Times New Roman" w:hAnsi="Times New Roman" w:cs="Times New Roman"/>
+          <w:i/>
+          <w:color w:val="FF0000"/>
+          <w:sz w:val="20"/>
+          <w:szCs w:val="20"/>
+        </w:rPr>
+      </w:pPr>
+      <w:r>
+        <w:rPr>
+          <w:rFonts w:ascii="Times New Roman" w:eastAsia="Times New Roman" w:hAnsi="Times New Roman" w:cs="Times New Roman"/>
+          <w:i/>
+          <w:color w:val="FF0000"/>
+          <w:sz w:val="20"/>
+          <w:szCs w:val="20"/>
+        </w:rPr>
+        <w:t xml:space="preserve">&lt; Se </w:t>
+      </w:r>
+      <w:proofErr w:type="spellStart"/>
+      <w:r>
+        <w:rPr>
+          <w:rFonts w:ascii="Times New Roman" w:eastAsia="Times New Roman" w:hAnsi="Times New Roman" w:cs="Times New Roman"/>
+          <w:i/>
+          <w:color w:val="FF0000"/>
+          <w:sz w:val="20"/>
+          <w:szCs w:val="20"/>
+        </w:rPr>
+        <w:t>va</w:t>
+      </w:r>
+      <w:proofErr w:type="spellEnd"/>
+      <w:r>
+        <w:rPr>
+          <w:rFonts w:ascii="Times New Roman" w:eastAsia="Times New Roman" w:hAnsi="Times New Roman" w:cs="Times New Roman"/>
+          <w:i/>
+          <w:color w:val="FF0000"/>
+          <w:sz w:val="20"/>
+          <w:szCs w:val="20"/>
+        </w:rPr>
+        <w:t xml:space="preserve"> </w:t>
+      </w:r>
+      <w:proofErr w:type="spellStart"/>
+      <w:r>
+        <w:rPr>
+          <w:rFonts w:ascii="Times New Roman" w:eastAsia="Times New Roman" w:hAnsi="Times New Roman" w:cs="Times New Roman"/>
+          <w:i/>
+          <w:color w:val="FF0000"/>
+          <w:sz w:val="20"/>
+          <w:szCs w:val="20"/>
+        </w:rPr>
+        <w:t>discuta</w:t>
+      </w:r>
+      <w:proofErr w:type="spellEnd"/>
+      <w:r>
+        <w:rPr>
+          <w:rFonts w:ascii="Times New Roman" w:eastAsia="Times New Roman" w:hAnsi="Times New Roman" w:cs="Times New Roman"/>
+          <w:i/>
+          <w:color w:val="FF0000"/>
+          <w:sz w:val="20"/>
+          <w:szCs w:val="20"/>
+        </w:rPr>
+        <w:t xml:space="preserve"> la </w:t>
+      </w:r>
+      <w:proofErr w:type="spellStart"/>
+      <w:proofErr w:type="gramStart"/>
+      <w:r>
+        <w:rPr>
+          <w:rFonts w:ascii="Times New Roman" w:eastAsia="Times New Roman" w:hAnsi="Times New Roman" w:cs="Times New Roman"/>
+          <w:i/>
+          <w:color w:val="FF0000"/>
+          <w:sz w:val="20"/>
+          <w:szCs w:val="20"/>
+        </w:rPr>
+        <w:t>laborator</w:t>
+      </w:r>
+      <w:proofErr w:type="spellEnd"/>
+      <w:r>
+        <w:rPr>
+          <w:rFonts w:ascii="Times New Roman" w:eastAsia="Times New Roman" w:hAnsi="Times New Roman" w:cs="Times New Roman"/>
+          <w:i/>
+          <w:color w:val="FF0000"/>
+          <w:sz w:val="20"/>
+          <w:szCs w:val="20"/>
+        </w:rPr>
+        <w:t>./</w:t>
+      </w:r>
+      <w:proofErr w:type="gramEnd"/>
+      <w:r>
+        <w:rPr>
+          <w:rFonts w:ascii="Times New Roman" w:eastAsia="Times New Roman" w:hAnsi="Times New Roman" w:cs="Times New Roman"/>
+          <w:i/>
+          <w:color w:val="FF0000"/>
+          <w:sz w:val="20"/>
+          <w:szCs w:val="20"/>
+        </w:rPr>
+        <w:t xml:space="preserve">&gt; </w:t>
       </w:r>
     </w:p>
     <w:p/>
@@ -3792,6 +4203,7 @@
       <w:bookmarkStart w:id="18" w:name="_heading=h.2jxsxqh" w:colFirst="0" w:colLast="0"/>
       <w:bookmarkEnd w:id="18"/>
       <w:r>
+        <w:lastRenderedPageBreak/>
         <w:t>5.2 Future improvements</w:t>
       </w:r>
     </w:p>
@@ -3812,8 +4224,8 @@
       <w:bookmarkEnd w:id="20"/>
     </w:p>
     <w:sectPr>
-      <w:headerReference w:type="default" r:id="rId14"/>
-      <w:footerReference w:type="default" r:id="rId15"/>
+      <w:headerReference w:type="default" r:id="rId18"/>
+      <w:footerReference w:type="default" r:id="rId19"/>
       <w:pgSz w:w="12240" w:h="15840"/>
       <w:pgMar w:top="1440" w:right="1440" w:bottom="1440" w:left="1440" w:header="720" w:footer="720" w:gutter="0"/>
       <w:pgNumType w:start="1"/>
@@ -4511,13 +4923,13 @@
       </w:rPr>
     </w:lvl>
   </w:abstractNum>
-  <w:num w:numId="1">
+  <w:num w:numId="1" w16cid:durableId="335889897">
     <w:abstractNumId w:val="0"/>
   </w:num>
-  <w:num w:numId="2">
+  <w:num w:numId="2" w16cid:durableId="378090979">
     <w:abstractNumId w:val="2"/>
   </w:num>
-  <w:num w:numId="3">
+  <w:num w:numId="3" w16cid:durableId="1868449856">
     <w:abstractNumId w:val="1"/>
   </w:num>
 </w:numbering>
@@ -6019,15 +6431,6 @@
 </file>
 
 <file path=customXml/item1.xml><?xml version="1.0" encoding="utf-8"?>
-<?mso-contentType ?>
-<FormTemplates xmlns="http://schemas.microsoft.com/sharepoint/v3/contenttype/forms">
-  <Display>DocumentLibraryForm</Display>
-  <Edit>DocumentLibraryForm</Edit>
-  <New>DocumentLibraryForm</New>
-</FormTemplates>
-</file>
-
-<file path=customXml/item2.xml><?xml version="1.0" encoding="utf-8"?>
 <ct:contentTypeSchema xmlns:ct="http://schemas.microsoft.com/office/2006/metadata/contentType" xmlns:ma="http://schemas.microsoft.com/office/2006/metadata/properties/metaAttributes" ct:_="" ma:_="" ma:contentTypeName="Document" ma:contentTypeID="0x0101000CC31E49A68404488C9B91B96A6628B7" ma:contentTypeVersion="2" ma:contentTypeDescription="Create a new document." ma:contentTypeScope="" ma:versionID="2440c50405f4c7b51eefb8f8630e85a3">
   <xsd:schema xmlns:xsd="http://www.w3.org/2001/XMLSchema" xmlns:xs="http://www.w3.org/2001/XMLSchema" xmlns:p="http://schemas.microsoft.com/office/2006/metadata/properties" xmlns:ns2="7b0feb5b-ba3b-442f-81b1-f5ef2450f9ba" targetNamespace="http://schemas.microsoft.com/office/2006/metadata/properties" ma:root="true" ma:fieldsID="20559b03b22bacb2dec14b2b41261ccb" ns2:_="">
     <xsd:import namespace="7b0feb5b-ba3b-442f-81b1-f5ef2450f9ba"/>
@@ -6175,27 +6578,28 @@
 </ct:contentTypeSchema>
 </file>
 
+<file path=customXml/item2.xml><?xml version="1.0" encoding="utf-8"?>
+<?mso-contentType ?>
+<FormTemplates xmlns="http://schemas.microsoft.com/sharepoint/v3/contenttype/forms">
+  <Display>DocumentLibraryForm</Display>
+  <Edit>DocumentLibraryForm</Edit>
+  <New>DocumentLibraryForm</New>
+</FormTemplates>
+</file>
+
 <file path=customXml/item3.xml><?xml version="1.0" encoding="utf-8"?>
+<p:properties xmlns:p="http://schemas.microsoft.com/office/2006/metadata/properties" xmlns:xsi="http://www.w3.org/2001/XMLSchema-instance" xmlns:pc="http://schemas.microsoft.com/office/infopath/2007/PartnerControls">
+  <documentManagement/>
+</p:properties>
+</file>
+
+<file path=customXml/item4.xml><?xml version="1.0" encoding="utf-8"?>
 <go:gDocsCustomXmlDataStorage xmlns:go="http://customooxmlschemas.google.com/" xmlns:r="http://schemas.openxmlformats.org/officeDocument/2006/relationships">
   <go:docsCustomData xmlns:go="http://customooxmlschemas.google.com/" roundtripDataSignature="AMtx7mjGFVArFYgdF7bHWq2iuYoFT0Om9g==">AMUW2mUhfBC6bgm7VeLPetPdqKZ5x7NnPNQIEiAf6gaAlXLInxw8MIDogNtMZfHz+3GAaUBH1BsFapbgQ0v1QNPM5UB3GeP7JexB/WPrXKlD6lxr1a7F5qZ7Tl0zhDxqXftR76eiDRijTzwJM/ZhoXv7EXu77ZBA03FLk9z81J5Vuxbc28neasw1AfS2USN0TDSFhJ78GxGKHuuHUxz02up7bJuXxSJPfEMI/taNLU5sfDgB0WFqZIV3ilutkb4vmDy/UTpQaognPeJkfZqrvDzd+mhVkszli7SgIpXsx9MDKVRRdSgxr332HqWzNffEGf8EBfS9NbxtIO4wSA8n9AqbRwfKOUT+ng4DugnKgk8aPXaj2O5be7XBUuoLIiUVnk1AeK5qHHJ0IGz5CK4ojkpzW93Yc39vsMBuX/tf58QzH+AhsW/7KOc=</go:docsCustomData>
 </go:gDocsCustomXmlDataStorage>
 </file>
 
-<file path=customXml/item4.xml><?xml version="1.0" encoding="utf-8"?>
-<p:properties xmlns:p="http://schemas.microsoft.com/office/2006/metadata/properties" xmlns:xsi="http://www.w3.org/2001/XMLSchema-instance" xmlns:pc="http://schemas.microsoft.com/office/infopath/2007/PartnerControls">
-  <documentManagement/>
-</p:properties>
-</file>
-
 <file path=customXml/itemProps1.xml><?xml version="1.0" encoding="utf-8"?>
-<ds:datastoreItem xmlns:ds="http://schemas.openxmlformats.org/officeDocument/2006/customXml" ds:itemID="{574486A5-BC9E-4339-8C71-80B07B1F9DA3}">
-  <ds:schemaRefs>
-    <ds:schemaRef ds:uri="http://schemas.microsoft.com/sharepoint/v3/contenttype/forms"/>
-  </ds:schemaRefs>
-</ds:datastoreItem>
-</file>
-
-<file path=customXml/itemProps2.xml><?xml version="1.0" encoding="utf-8"?>
 <ds:datastoreItem xmlns:ds="http://schemas.openxmlformats.org/officeDocument/2006/customXml" ds:itemID="{B1D35FEB-0B80-4A9C-8427-34FC8D2A0341}">
   <ds:schemaRefs>
     <ds:schemaRef ds:uri="http://schemas.microsoft.com/office/2006/metadata/contentType"/>
@@ -6213,20 +6617,28 @@
 </ds:datastoreItem>
 </file>
 
+<file path=customXml/itemProps2.xml><?xml version="1.0" encoding="utf-8"?>
+<ds:datastoreItem xmlns:ds="http://schemas.openxmlformats.org/officeDocument/2006/customXml" ds:itemID="{574486A5-BC9E-4339-8C71-80B07B1F9DA3}">
+  <ds:schemaRefs>
+    <ds:schemaRef ds:uri="http://schemas.microsoft.com/sharepoint/v3/contenttype/forms"/>
+  </ds:schemaRefs>
+</ds:datastoreItem>
+</file>
+
 <file path=customXml/itemProps3.xml><?xml version="1.0" encoding="utf-8"?>
+<ds:datastoreItem xmlns:ds="http://schemas.openxmlformats.org/officeDocument/2006/customXml" ds:itemID="{ECC8C43F-BC90-4BBC-A50F-AB0B6DE0D366}">
+  <ds:schemaRefs>
+    <ds:schemaRef ds:uri="http://schemas.microsoft.com/office/2006/metadata/properties"/>
+    <ds:schemaRef ds:uri="http://schemas.microsoft.com/office/infopath/2007/PartnerControls"/>
+  </ds:schemaRefs>
+</ds:datastoreItem>
+</file>
+
+<file path=customXml/itemProps4.xml><?xml version="1.0" encoding="utf-8"?>
 <ds:datastoreItem xmlns:ds="http://schemas.openxmlformats.org/officeDocument/2006/customXml" ds:itemID="{11111111-1234-1234-1234-123412341234}">
   <ds:schemaRefs>
     <ds:schemaRef ds:uri="http://customooxmlschemas.google.com/"/>
     <ds:schemaRef ds:uri="http://schemas.openxmlformats.org/officeDocument/2006/relationships"/>
   </ds:schemaRefs>
 </ds:datastoreItem>
-</file>
-
-<file path=customXml/itemProps4.xml><?xml version="1.0" encoding="utf-8"?>
-<ds:datastoreItem xmlns:ds="http://schemas.openxmlformats.org/officeDocument/2006/customXml" ds:itemID="{ECC8C43F-BC90-4BBC-A50F-AB0B6DE0D366}">
-  <ds:schemaRefs>
-    <ds:schemaRef ds:uri="http://schemas.microsoft.com/office/2006/metadata/properties"/>
-    <ds:schemaRef ds:uri="http://schemas.microsoft.com/office/infopath/2007/PartnerControls"/>
-  </ds:schemaRefs>
-</ds:datastoreItem>
 </file>
</xml_diff>